<commit_message>
added mop timing tests
</commit_message>
<xml_diff>
--- a/G3/CSC410 - G3 Report.docx
+++ b/G3/CSC410 - G3 Report.docx
@@ -79,8 +79,6 @@
           <w:u w:val="single"/>
         </w:rPr>
       </w:pPr>
-      <w:bookmarkStart w:id="0" w:name="_GoBack"/>
-      <w:bookmarkEnd w:id="0"/>
     </w:p>
     <w:p>
       <w:pPr>
@@ -506,10 +504,10 @@
         <w:tblLook w:val="04A0" w:firstRow="1" w:lastRow="0" w:firstColumn="1" w:lastColumn="0" w:noHBand="0" w:noVBand="1"/>
       </w:tblPr>
       <w:tblGrid>
+        <w:gridCol w:w="2211"/>
         <w:gridCol w:w="2213"/>
-        <w:gridCol w:w="2213"/>
-        <w:gridCol w:w="2211"/>
-        <w:gridCol w:w="2219"/>
+        <w:gridCol w:w="2212"/>
+        <w:gridCol w:w="2220"/>
       </w:tblGrid>
       <w:tr>
         <w:tc>
@@ -573,19 +571,31 @@
           <w:tcPr>
             <w:tcW w:w="2213" w:type="dxa"/>
           </w:tcPr>
-          <w:p/>
+          <w:p>
+            <w:r>
+              <w:t>0m0.117s</w:t>
+            </w:r>
+          </w:p>
         </w:tc>
         <w:tc>
           <w:tcPr>
             <w:tcW w:w="2210" w:type="dxa"/>
           </w:tcPr>
-          <w:p/>
+          <w:p>
+            <w:r>
+              <w:t>0m1.941s</w:t>
+            </w:r>
+          </w:p>
         </w:tc>
         <w:tc>
           <w:tcPr>
             <w:tcW w:w="2220" w:type="dxa"/>
           </w:tcPr>
-          <w:p/>
+          <w:p>
+            <w:r>
+              <w:t>0m9.780s</w:t>
+            </w:r>
+          </w:p>
         </w:tc>
       </w:tr>
       <w:tr>
@@ -609,19 +619,31 @@
           <w:tcPr>
             <w:tcW w:w="2213" w:type="dxa"/>
           </w:tcPr>
-          <w:p/>
+          <w:p>
+            <w:r>
+              <w:t>0m1.052s</w:t>
+            </w:r>
+          </w:p>
         </w:tc>
         <w:tc>
           <w:tcPr>
             <w:tcW w:w="2210" w:type="dxa"/>
           </w:tcPr>
-          <w:p/>
+          <w:p>
+            <w:r>
+              <w:t>0m23.461s</w:t>
+            </w:r>
+          </w:p>
         </w:tc>
         <w:tc>
           <w:tcPr>
             <w:tcW w:w="2220" w:type="dxa"/>
           </w:tcPr>
-          <w:p/>
+          <w:p>
+            <w:r>
+              <w:t>3m7.972s</w:t>
+            </w:r>
+          </w:p>
         </w:tc>
       </w:tr>
       <w:tr>
@@ -645,19 +667,31 @@
           <w:tcPr>
             <w:tcW w:w="2213" w:type="dxa"/>
           </w:tcPr>
-          <w:p/>
+          <w:p>
+            <w:r>
+              <w:t>0m0.008s</w:t>
+            </w:r>
+          </w:p>
         </w:tc>
         <w:tc>
           <w:tcPr>
             <w:tcW w:w="2210" w:type="dxa"/>
           </w:tcPr>
-          <w:p/>
+          <w:p>
+            <w:r>
+              <w:t>0m0.396s</w:t>
+            </w:r>
+          </w:p>
         </w:tc>
         <w:tc>
           <w:tcPr>
             <w:tcW w:w="2220" w:type="dxa"/>
           </w:tcPr>
-          <w:p/>
+          <w:p>
+            <w:r>
+              <w:t>0m0.060s</w:t>
+            </w:r>
+          </w:p>
         </w:tc>
       </w:tr>
     </w:tbl>
@@ -691,6 +725,23 @@
           <w:u w:val="single"/>
         </w:rPr>
       </w:pPr>
+    </w:p>
+    <w:p>
+      <w:r>
+        <w:t>Ease of writing:</w:t>
+      </w:r>
+    </w:p>
+    <w:p>
+      <w:r>
+        <w:t>Performance:</w:t>
+      </w:r>
+    </w:p>
+    <w:p>
+      <w:r>
+        <w:t xml:space="preserve">Timing &amp; speed-up tests: </w:t>
+      </w:r>
+      <w:bookmarkStart w:id="0" w:name="_GoBack"/>
+      <w:bookmarkEnd w:id="0"/>
     </w:p>
     <w:p>
       <w:pPr>

</xml_diff>